<commit_message>
minor changes to fars_analysis
</commit_message>
<xml_diff>
--- a/writing/fars_analysis.docx
+++ b/writing/fars_analysis.docx
@@ -1825,74 +1825,18 @@
           </w:p>
         </w:tc>
       </w:tr>
-      <w:tr>
-        <w:tc>
-          <w:p>
-            <w:pPr>
-              <w:pStyle w:val="Compact"/>
-              <w:jc w:val="left"/>
-            </w:pPr>
-            <w:r>
-              <w:t xml:space="preserve">#Colleen added</w:t>
-            </w:r>
-          </w:p>
-        </w:tc>
-        <w:tc>
-          <w:p>
-            <w:pPr>
-              <w:pStyle w:val="Compact"/>
-              <w:jc w:val="right"/>
-            </w:pPr>
-            <w:r>
-              <w:t xml:space="preserve">a chunk to te</w:t>
-            </w:r>
-          </w:p>
-        </w:tc>
-        <w:tc>
-          <w:p>
-            <w:pPr>
-              <w:pStyle w:val="Compact"/>
-              <w:jc w:val="right"/>
-            </w:pPr>
-            <w:r>
-              <w:t xml:space="preserve">st github and</w:t>
-            </w:r>
-          </w:p>
-        </w:tc>
-        <w:tc>
-          <w:p>
-            <w:pPr>
-              <w:pStyle w:val="Compact"/>
-              <w:jc w:val="right"/>
-            </w:pPr>
-            <w:r>
-              <w:t xml:space="preserve">stuff</w:t>
-            </w:r>
-          </w:p>
-        </w:tc>
-        <w:tc>
-          <w:p>
-            <w:pPr>
-              <w:pStyle w:val="Compact"/>
-            </w:pPr>
-          </w:p>
-        </w:tc>
-        <w:tc>
-          <w:p>
-            <w:pPr>
-              <w:pStyle w:val="Compact"/>
-            </w:pPr>
-          </w:p>
-        </w:tc>
-        <w:tc>
-          <w:p>
-            <w:pPr>
-              <w:pStyle w:val="Compact"/>
-            </w:pPr>
-          </w:p>
-        </w:tc>
-      </w:tr>
     </w:tbl>
+    <w:p>
+      <w:pPr>
+        <w:pStyle w:val="SourceCode"/>
+      </w:pPr>
+      <w:r>
+        <w:rPr>
+          <w:rStyle w:val="CommentTok"/>
+        </w:rPr>
+        <w:t xml:space="preserve">#Generating a table with percentages and 95% CIs by drug type for the years 1999 and 2010</w:t>
+      </w:r>
+    </w:p>
     <w:sectPr/>
   </w:body>
 </w:document>
@@ -2001,7 +1945,7 @@
     </w:lvl>
   </w:abstractNum>
   <w:abstractNum w:abstractNumId="990">
-    <w:nsid w:val="d23050d3"/>
+    <w:nsid w:val="1fc28347"/>
     <w:multiLevelType w:val="multilevel"/>
     <w:lvl w:ilvl="0">
       <w:numFmt w:val="bullet"/>

</xml_diff>